<commit_message>
update figures std anomalies and EVI profile
</commit_message>
<xml_diff>
--- a/templates/template_pagebreak.docx
+++ b/templates/template_pagebreak.docx
@@ -587,7 +587,7 @@
     </w:p>
     <w:sectPr>
       <w:pgSz w:w="12240" w:h="15840"/>
-      <w:pgMar w:top="1440" w:right="1440" w:bottom="1440" w:left="1440" w:header="720" w:footer="720" w:gutter="0"/>
+      <w:pgMar w:top="1134" w:right="1134" w:bottom="1134" w:left="1134" w:header="720" w:footer="720" w:gutter="0"/>
       <w:lnNumType w:countBy="1" w:restart="continuous"/>
       <w:cols w:space="720"/>
       <w:docGrid w:linePitch="272"/>
@@ -3322,7 +3322,7 @@
 </file>
 
 <file path=customXml/itemProps1.xml><?xml version="1.0" encoding="utf-8"?>
-<ds:datastoreItem xmlns:ds="http://schemas.openxmlformats.org/officeDocument/2006/customXml" ds:itemID="{354A9957-052A-8E46-8D8C-84B1901AB5E9}">
+<ds:datastoreItem xmlns:ds="http://schemas.openxmlformats.org/officeDocument/2006/customXml" ds:itemID="{EC93C48E-200F-9849-B2DC-BEA87E278A81}">
   <ds:schemaRefs>
     <ds:schemaRef ds:uri="http://schemas.openxmlformats.org/officeDocument/2006/bibliography"/>
   </ds:schemaRefs>

</xml_diff>